<commit_message>
Sua dac ta use case
</commit_message>
<xml_diff>
--- a/dhktpm13b_nhom07_tai-lieu-kien-truc-va-thiet-ke-phan-mem_v1.1.docx
+++ b/dhktpm13b_nhom07_tai-lieu-kien-truc-va-thiet-ke-phan-mem_v1.1.docx
@@ -1,6 +1,6 @@
 
 <file path=word/document.xml><?xml version="1.0" encoding="utf-8"?>
-<w:document xmlns:wpc="http://schemas.microsoft.com/office/word/2010/wordprocessingCanvas" xmlns:cx="http://schemas.microsoft.com/office/drawing/2014/chartex" xmlns:cx1="http://schemas.microsoft.com/office/drawing/2015/9/8/chartex" xmlns:mc="http://schemas.openxmlformats.org/markup-compatibility/2006" xmlns:o="urn:schemas-microsoft-com:office:office" xmlns:r="http://schemas.openxmlformats.org/officeDocument/2006/relationships" xmlns:m="http://schemas.openxmlformats.org/officeDocument/2006/math" xmlns:v="urn:schemas-microsoft-com:vml" xmlns:wp14="http://schemas.microsoft.com/office/word/2010/wordprocessingDrawing" xmlns:wp="http://schemas.openxmlformats.org/drawingml/2006/wordprocessingDrawing" xmlns:w10="urn:schemas-microsoft-com:office:word" xmlns:w="http://schemas.openxmlformats.org/wordprocessingml/2006/main" xmlns:w14="http://schemas.microsoft.com/office/word/2010/wordml" xmlns:w15="http://schemas.microsoft.com/office/word/2012/wordml" xmlns:w16se="http://schemas.microsoft.com/office/word/2015/wordml/symex" xmlns:wpg="http://schemas.microsoft.com/office/word/2010/wordprocessingGroup" xmlns:wpi="http://schemas.microsoft.com/office/word/2010/wordprocessingInk" xmlns:wne="http://schemas.microsoft.com/office/word/2006/wordml" xmlns:wps="http://schemas.microsoft.com/office/word/2010/wordprocessingShape" mc:Ignorable="w14 w15 w16se wp14">
+<w:document xmlns:wpc="http://schemas.microsoft.com/office/word/2010/wordprocessingCanvas" xmlns:cx="http://schemas.microsoft.com/office/drawing/2014/chartex" xmlns:cx1="http://schemas.microsoft.com/office/drawing/2015/9/8/chartex" xmlns:cx2="http://schemas.microsoft.com/office/drawing/2015/10/21/chartex" xmlns:cx3="http://schemas.microsoft.com/office/drawing/2016/5/9/chartex" xmlns:cx4="http://schemas.microsoft.com/office/drawing/2016/5/10/chartex" xmlns:cx5="http://schemas.microsoft.com/office/drawing/2016/5/11/chartex" xmlns:cx6="http://schemas.microsoft.com/office/drawing/2016/5/12/chartex" xmlns:cx7="http://schemas.microsoft.com/office/drawing/2016/5/13/chartex" xmlns:cx8="http://schemas.microsoft.com/office/drawing/2016/5/14/chartex" xmlns:mc="http://schemas.openxmlformats.org/markup-compatibility/2006" xmlns:aink="http://schemas.microsoft.com/office/drawing/2016/ink" xmlns:am3d="http://schemas.microsoft.com/office/drawing/2017/model3d" xmlns:o="urn:schemas-microsoft-com:office:office" xmlns:r="http://schemas.openxmlformats.org/officeDocument/2006/relationships" xmlns:m="http://schemas.openxmlformats.org/officeDocument/2006/math" xmlns:v="urn:schemas-microsoft-com:vml" xmlns:wp14="http://schemas.microsoft.com/office/word/2010/wordprocessingDrawing" xmlns:wp="http://schemas.openxmlformats.org/drawingml/2006/wordprocessingDrawing" xmlns:w10="urn:schemas-microsoft-com:office:word" xmlns:w="http://schemas.openxmlformats.org/wordprocessingml/2006/main" xmlns:w14="http://schemas.microsoft.com/office/word/2010/wordml" xmlns:w15="http://schemas.microsoft.com/office/word/2012/wordml" xmlns:w16cex="http://schemas.microsoft.com/office/word/2018/wordml/cex" xmlns:w16cid="http://schemas.microsoft.com/office/word/2016/wordml/cid" xmlns:w16="http://schemas.microsoft.com/office/word/2018/wordml" xmlns:w16se="http://schemas.microsoft.com/office/word/2015/wordml/symex" xmlns:wpg="http://schemas.microsoft.com/office/word/2010/wordprocessingGroup" xmlns:wpi="http://schemas.microsoft.com/office/word/2010/wordprocessingInk" xmlns:wne="http://schemas.microsoft.com/office/word/2006/wordml" xmlns:wps="http://schemas.microsoft.com/office/word/2010/wordprocessingShape" mc:Ignorable="w14 w15 w16se w16cid w16 w16cex wp14">
   <w:body>
     <w:sdt>
       <w:sdtPr>
@@ -10,6 +10,7 @@
           <w:docPartUnique/>
         </w:docPartObj>
       </w:sdtPr>
+      <w:sdtEndPr/>
       <w:sdtContent>
         <w:p>
           <w:pPr>
@@ -211,6 +212,7 @@
         <w:dataBinding w:prefixMappings="xmlns:ns0='http://purl.org/dc/elements/1.1/' xmlns:ns1='http://schemas.openxmlformats.org/package/2006/metadata/core-properties' " w:xpath="/ns1:coreProperties[1]/ns0:subject[1]" w:storeItemID="{6C3C8BC8-F283-45AE-878A-BAB7291924A1}"/>
         <w:text/>
       </w:sdtPr>
+      <w:sdtEndPr/>
       <w:sdtContent>
         <w:p>
           <w:pPr>
@@ -334,6 +336,7 @@
                                   <w:calendar w:val="gregorian"/>
                                 </w:date>
                               </w:sdtPr>
+                              <w:sdtEndPr/>
                               <w:sdtContent>
                                 <w:r>
                                   <w:rPr>
@@ -372,6 +375,7 @@
                                 <w:dataBinding w:prefixMappings="xmlns:ns0='http://schemas.openxmlformats.org/officeDocument/2006/extended-properties' " w:xpath="/ns0:Properties[1]/ns0:Company[1]" w:storeItemID="{6668398D-A668-4E3E-A5EB-62B293D839F1}"/>
                                 <w:text/>
                               </w:sdtPr>
+                              <w:sdtEndPr/>
                               <w:sdtContent>
                                 <w:r>
                                   <w:rPr>
@@ -400,6 +404,7 @@
                                 <w:dataBinding w:prefixMappings="xmlns:ns0='http://schemas.microsoft.com/office/2006/coverPageProps' " w:xpath="/ns0:CoverPageProperties[1]/ns0:CompanyAddress[1]" w:storeItemID="{55AF091B-3C7A-41E3-B477-F2FDAA23CFDA}"/>
                                 <w:text/>
                               </w:sdtPr>
+                              <w:sdtEndPr/>
                               <w:sdtContent>
                                 <w:r>
                                   <w:rPr>
@@ -453,6 +458,7 @@
                             <w:calendar w:val="gregorian"/>
                           </w:date>
                         </w:sdtPr>
+                        <w:sdtEndPr/>
                         <w:sdtContent>
                           <w:r>
                             <w:rPr>
@@ -491,6 +497,7 @@
                           <w:dataBinding w:prefixMappings="xmlns:ns0='http://schemas.openxmlformats.org/officeDocument/2006/extended-properties' " w:xpath="/ns0:Properties[1]/ns0:Company[1]" w:storeItemID="{6668398D-A668-4E3E-A5EB-62B293D839F1}"/>
                           <w:text/>
                         </w:sdtPr>
+                        <w:sdtEndPr/>
                         <w:sdtContent>
                           <w:r>
                             <w:rPr>
@@ -519,6 +526,7 @@
                           <w:dataBinding w:prefixMappings="xmlns:ns0='http://schemas.microsoft.com/office/2006/coverPageProps' " w:xpath="/ns0:CoverPageProperties[1]/ns0:CompanyAddress[1]" w:storeItemID="{55AF091B-3C7A-41E3-B477-F2FDAA23CFDA}"/>
                           <w:text/>
                         </w:sdtPr>
+                        <w:sdtEndPr/>
                         <w:sdtContent>
                           <w:r>
                             <w:rPr>
@@ -1839,6 +1847,7 @@
           <w:docPartUnique/>
         </w:docPartObj>
       </w:sdtPr>
+      <w:sdtEndPr/>
       <w:sdtContent>
         <w:p>
           <w:pPr>
@@ -6170,6 +6179,42 @@
               <w:rPr>
                 <w:rFonts w:cs="Times New Roman"/>
                 <w:szCs w:val="26"/>
+                <w:lang w:val="vi-VN"/>
+              </w:rPr>
+            </w:pPr>
+            <w:r>
+              <w:rPr>
+                <w:rFonts w:cs="Times New Roman"/>
+                <w:b/>
+                <w:bCs/>
+                <w:szCs w:val="26"/>
+                <w:lang w:val="vi-VN"/>
+              </w:rPr>
+              <w:t xml:space="preserve">Chức năng: </w:t>
+            </w:r>
+            <w:r>
+              <w:rPr>
+                <w:rFonts w:cs="Times New Roman"/>
+                <w:szCs w:val="26"/>
+                <w:lang w:val="vi-VN"/>
+              </w:rPr>
+              <w:t>Dùng cho nhân viên đăng nhập vào hệ thống để thực hiện các chức năng.</w:t>
+            </w:r>
+          </w:p>
+        </w:tc>
+      </w:tr>
+      <w:tr>
+        <w:tc>
+          <w:tcPr>
+            <w:tcW w:w="9350" w:type="dxa"/>
+            <w:gridSpan w:val="3"/>
+          </w:tcPr>
+          <w:p>
+            <w:pPr>
+              <w:spacing w:line="360" w:lineRule="auto"/>
+              <w:rPr>
+                <w:rFonts w:cs="Times New Roman"/>
+                <w:szCs w:val="26"/>
               </w:rPr>
             </w:pPr>
             <w:r>
@@ -6892,6 +6937,7 @@
               <w:rPr>
                 <w:rFonts w:cs="Times New Roman"/>
                 <w:szCs w:val="26"/>
+                <w:lang w:val="vi-VN"/>
               </w:rPr>
             </w:pPr>
             <w:r>
@@ -6900,15 +6946,17 @@
                 <w:b/>
                 <w:bCs/>
                 <w:szCs w:val="26"/>
-              </w:rPr>
-              <w:t>Tiền điều kiện:</w:t>
-            </w:r>
-            <w:r>
-              <w:rPr>
-                <w:rFonts w:cs="Times New Roman"/>
-                <w:szCs w:val="26"/>
-              </w:rPr>
-              <w:t xml:space="preserve"> Đăng nhập thành công.</w:t>
+                <w:lang w:val="vi-VN"/>
+              </w:rPr>
+              <w:t>Chức năng:</w:t>
+            </w:r>
+            <w:r>
+              <w:rPr>
+                <w:rFonts w:cs="Times New Roman"/>
+                <w:szCs w:val="26"/>
+                <w:lang w:val="vi-VN"/>
+              </w:rPr>
+              <w:t xml:space="preserve"> Để cho nhân viên thiết kế tour du lịch theo ý kiến của khách hàng.</w:t>
             </w:r>
           </w:p>
         </w:tc>
@@ -6937,14 +6985,14 @@
                 <w:bCs/>
                 <w:szCs w:val="26"/>
               </w:rPr>
-              <w:t>Hậu điều kiện:</w:t>
-            </w:r>
-            <w:r>
-              <w:rPr>
-                <w:rFonts w:cs="Times New Roman"/>
-                <w:szCs w:val="26"/>
-              </w:rPr>
-              <w:t xml:space="preserve"> Thiết kế tour thành công.</w:t>
+              <w:t>Tiền điều kiện:</w:t>
+            </w:r>
+            <w:r>
+              <w:rPr>
+                <w:rFonts w:cs="Times New Roman"/>
+                <w:szCs w:val="26"/>
+              </w:rPr>
+              <w:t xml:space="preserve"> Đăng nhập thành công.</w:t>
             </w:r>
           </w:p>
         </w:tc>
@@ -6952,8 +7000,8 @@
       <w:tr>
         <w:tc>
           <w:tcPr>
-            <w:tcW w:w="3116" w:type="dxa"/>
-            <w:vMerge w:val="restart"/>
+            <w:tcW w:w="9350" w:type="dxa"/>
+            <w:gridSpan w:val="3"/>
           </w:tcPr>
           <w:p>
             <w:pPr>
@@ -6963,18 +7011,55 @@
               <w:spacing w:line="360" w:lineRule="auto"/>
               <w:rPr>
                 <w:rFonts w:cs="Times New Roman"/>
+                <w:szCs w:val="26"/>
+              </w:rPr>
+            </w:pPr>
+            <w:r>
+              <w:rPr>
+                <w:rFonts w:cs="Times New Roman"/>
                 <w:b/>
                 <w:bCs/>
                 <w:szCs w:val="26"/>
               </w:rPr>
-            </w:pPr>
-            <w:r>
+              <w:t>Hậu điều kiện:</w:t>
+            </w:r>
+            <w:r>
+              <w:rPr>
+                <w:rFonts w:cs="Times New Roman"/>
+                <w:szCs w:val="26"/>
+              </w:rPr>
+              <w:t xml:space="preserve"> Thiết kế tour thành công.</w:t>
+            </w:r>
+          </w:p>
+        </w:tc>
+      </w:tr>
+      <w:tr>
+        <w:tc>
+          <w:tcPr>
+            <w:tcW w:w="3116" w:type="dxa"/>
+            <w:vMerge w:val="restart"/>
+          </w:tcPr>
+          <w:p>
+            <w:pPr>
+              <w:tabs>
+                <w:tab w:val="left" w:pos="1845"/>
+              </w:tabs>
+              <w:spacing w:line="360" w:lineRule="auto"/>
               <w:rPr>
                 <w:rFonts w:cs="Times New Roman"/>
                 <w:b/>
                 <w:bCs/>
                 <w:szCs w:val="26"/>
               </w:rPr>
+            </w:pPr>
+            <w:r>
+              <w:rPr>
+                <w:rFonts w:cs="Times New Roman"/>
+                <w:b/>
+                <w:bCs/>
+                <w:szCs w:val="26"/>
+              </w:rPr>
+              <w:lastRenderedPageBreak/>
               <w:t>Luồng sự kiện chính</w:t>
             </w:r>
             <w:r>
@@ -7479,6 +7564,9 @@
         </w:tc>
       </w:tr>
       <w:tr>
+        <w:trPr>
+          <w:trHeight w:val="552"/>
+        </w:trPr>
         <w:tc>
           <w:tcPr>
             <w:tcW w:w="9350" w:type="dxa"/>
@@ -7490,6 +7578,7 @@
               <w:rPr>
                 <w:rFonts w:cs="Times New Roman"/>
                 <w:szCs w:val="26"/>
+                <w:lang w:val="vi-VN"/>
               </w:rPr>
             </w:pPr>
             <w:r>
@@ -7498,15 +7587,17 @@
                 <w:b/>
                 <w:bCs/>
                 <w:szCs w:val="26"/>
-              </w:rPr>
-              <w:t>Tiền điều kiện:</w:t>
-            </w:r>
-            <w:r>
-              <w:rPr>
-                <w:rFonts w:cs="Times New Roman"/>
-                <w:szCs w:val="26"/>
-              </w:rPr>
-              <w:t xml:space="preserve"> Nhân viên đăng nhập thành công.</w:t>
+                <w:lang w:val="vi-VN"/>
+              </w:rPr>
+              <w:t>Chức năng:</w:t>
+            </w:r>
+            <w:r>
+              <w:rPr>
+                <w:rFonts w:cs="Times New Roman"/>
+                <w:szCs w:val="26"/>
+                <w:lang w:val="vi-VN"/>
+              </w:rPr>
+              <w:t xml:space="preserve"> Nhân viên sẽ quản lý, cập nhập thông tin của khách hàng (thêm, xóa, sửa, ..).</w:t>
             </w:r>
           </w:p>
         </w:tc>
@@ -7532,8 +7623,32 @@
                 <w:bCs/>
                 <w:szCs w:val="26"/>
               </w:rPr>
-              <w:t>Hậu điều kiện:</w:t>
-            </w:r>
+              <w:t>Tiền điều kiện:</w:t>
+            </w:r>
+            <w:r>
+              <w:rPr>
+                <w:rFonts w:cs="Times New Roman"/>
+                <w:szCs w:val="26"/>
+              </w:rPr>
+              <w:t xml:space="preserve"> Nhân viên đăng nhập thành công.</w:t>
+            </w:r>
+          </w:p>
+        </w:tc>
+      </w:tr>
+      <w:tr>
+        <w:tc>
+          <w:tcPr>
+            <w:tcW w:w="9350" w:type="dxa"/>
+            <w:gridSpan w:val="3"/>
+          </w:tcPr>
+          <w:p>
+            <w:pPr>
+              <w:spacing w:line="360" w:lineRule="auto"/>
+              <w:rPr>
+                <w:rFonts w:cs="Times New Roman"/>
+                <w:szCs w:val="26"/>
+              </w:rPr>
+            </w:pPr>
             <w:r>
               <w:rPr>
                 <w:rFonts w:cs="Times New Roman"/>
@@ -7541,6 +7656,15 @@
                 <w:bCs/>
                 <w:szCs w:val="26"/>
               </w:rPr>
+              <w:t>Hậu điều kiện:</w:t>
+            </w:r>
+            <w:r>
+              <w:rPr>
+                <w:rFonts w:cs="Times New Roman"/>
+                <w:b/>
+                <w:bCs/>
+                <w:szCs w:val="26"/>
+              </w:rPr>
               <w:t xml:space="preserve"> </w:t>
             </w:r>
             <w:r>
@@ -7693,6 +7817,7 @@
                 <w:rFonts w:cs="Times New Roman"/>
                 <w:szCs w:val="26"/>
               </w:rPr>
+              <w:lastRenderedPageBreak/>
               <w:t>3. Nhân viên cập nhập thông tin cho khách hàng (thêm, xóa, sửa, ... )</w:t>
             </w:r>
           </w:p>
@@ -7709,7 +7834,6 @@
                 <w:rFonts w:cs="Times New Roman"/>
                 <w:szCs w:val="26"/>
               </w:rPr>
-              <w:lastRenderedPageBreak/>
               <w:t>6. Nhân viên cập nhập thông tin thành công.</w:t>
             </w:r>
           </w:p>
@@ -7748,6 +7872,7 @@
                 <w:rFonts w:cs="Times New Roman"/>
                 <w:szCs w:val="26"/>
               </w:rPr>
+              <w:lastRenderedPageBreak/>
               <w:t>4. Hệ thống kiểm tra thông tin nhân viên thay dổi.</w:t>
             </w:r>
           </w:p>
@@ -7773,7 +7898,6 @@
                 <w:rFonts w:cs="Times New Roman"/>
                 <w:szCs w:val="26"/>
               </w:rPr>
-              <w:lastRenderedPageBreak/>
               <w:t>5. Thông tin đã được cập nhập.</w:t>
             </w:r>
           </w:p>
@@ -8073,6 +8197,7 @@
               <w:rPr>
                 <w:rFonts w:cs="Times New Roman"/>
                 <w:szCs w:val="26"/>
+                <w:lang w:val="vi-VN"/>
               </w:rPr>
             </w:pPr>
             <w:r>
@@ -8081,15 +8206,17 @@
                 <w:b/>
                 <w:bCs/>
                 <w:szCs w:val="26"/>
-              </w:rPr>
-              <w:t>Tiền điều kiện:</w:t>
-            </w:r>
-            <w:r>
-              <w:rPr>
-                <w:rFonts w:cs="Times New Roman"/>
-                <w:szCs w:val="26"/>
-              </w:rPr>
-              <w:t xml:space="preserve"> Đăng nhập thành công.</w:t>
+                <w:lang w:val="vi-VN"/>
+              </w:rPr>
+              <w:t>Chức năng:</w:t>
+            </w:r>
+            <w:r>
+              <w:rPr>
+                <w:rFonts w:cs="Times New Roman"/>
+                <w:szCs w:val="26"/>
+                <w:lang w:val="vi-VN"/>
+              </w:rPr>
+              <w:t xml:space="preserve"> Để cho nhân viên cập nhập tour theo yêu cầu của khách hàng(đặt tour, xóa tour, sửa tour, ...).</w:t>
             </w:r>
           </w:p>
         </w:tc>
@@ -8115,14 +8242,14 @@
                 <w:bCs/>
                 <w:szCs w:val="26"/>
               </w:rPr>
-              <w:t>Hậu điều kiện:</w:t>
-            </w:r>
-            <w:r>
-              <w:rPr>
-                <w:rFonts w:cs="Times New Roman"/>
-                <w:szCs w:val="26"/>
-              </w:rPr>
-              <w:t xml:space="preserve"> Cập nhập tour thành công.</w:t>
+              <w:t>Tiền điều kiện:</w:t>
+            </w:r>
+            <w:r>
+              <w:rPr>
+                <w:rFonts w:cs="Times New Roman"/>
+                <w:szCs w:val="26"/>
+              </w:rPr>
+              <w:t xml:space="preserve"> Đăng nhập thành công.</w:t>
             </w:r>
           </w:p>
         </w:tc>
@@ -8130,6 +8257,39 @@
       <w:tr>
         <w:tc>
           <w:tcPr>
+            <w:tcW w:w="9350" w:type="dxa"/>
+            <w:gridSpan w:val="3"/>
+          </w:tcPr>
+          <w:p>
+            <w:pPr>
+              <w:spacing w:line="360" w:lineRule="auto"/>
+              <w:rPr>
+                <w:rFonts w:cs="Times New Roman"/>
+                <w:szCs w:val="26"/>
+              </w:rPr>
+            </w:pPr>
+            <w:r>
+              <w:rPr>
+                <w:rFonts w:cs="Times New Roman"/>
+                <w:b/>
+                <w:bCs/>
+                <w:szCs w:val="26"/>
+              </w:rPr>
+              <w:t>Hậu điều kiện:</w:t>
+            </w:r>
+            <w:r>
+              <w:rPr>
+                <w:rFonts w:cs="Times New Roman"/>
+                <w:szCs w:val="26"/>
+              </w:rPr>
+              <w:t xml:space="preserve"> Cập nhập tour thành công.</w:t>
+            </w:r>
+          </w:p>
+        </w:tc>
+      </w:tr>
+      <w:tr>
+        <w:tc>
+          <w:tcPr>
             <w:tcW w:w="3116" w:type="dxa"/>
             <w:vMerge w:val="restart"/>
           </w:tcPr>
@@ -8283,6 +8443,7 @@
                 <w:rFonts w:cs="Times New Roman"/>
                 <w:szCs w:val="26"/>
               </w:rPr>
+              <w:lastRenderedPageBreak/>
               <w:t>6. Hoàn thành việc cập nhập.</w:t>
             </w:r>
           </w:p>
@@ -8304,6 +8465,7 @@
                 <w:rFonts w:cs="Times New Roman"/>
                 <w:szCs w:val="26"/>
               </w:rPr>
+              <w:lastRenderedPageBreak/>
               <w:t>2. Hệ thống kiểm tra đúng cho phép đăng nhập.</w:t>
             </w:r>
           </w:p>
@@ -8336,6 +8498,7 @@
                 <w:rFonts w:cs="Times New Roman"/>
                 <w:szCs w:val="26"/>
               </w:rPr>
+              <w:lastRenderedPageBreak/>
               <w:t>5. Hệ thống cập nhập tour thành công</w:t>
             </w:r>
           </w:p>
@@ -8362,6 +8525,7 @@
                 <w:bCs/>
                 <w:szCs w:val="26"/>
               </w:rPr>
+              <w:lastRenderedPageBreak/>
               <w:t>Luồng sự kiện phụ:</w:t>
             </w:r>
             <w:r>
@@ -8459,7 +8623,6 @@
                 <w:rFonts w:cs="Times New Roman"/>
                 <w:szCs w:val="26"/>
               </w:rPr>
-              <w:lastRenderedPageBreak/>
               <w:tab/>
               <w:t>5.2. Tour không tồn tại (Nên thiết kế riêng).</w:t>
             </w:r>
@@ -8624,6 +8787,7 @@
               <w:rPr>
                 <w:rFonts w:cs="Times New Roman"/>
                 <w:szCs w:val="26"/>
+                <w:lang w:val="vi-VN"/>
               </w:rPr>
             </w:pPr>
             <w:r>
@@ -8632,15 +8796,17 @@
                 <w:b/>
                 <w:bCs/>
                 <w:szCs w:val="26"/>
-              </w:rPr>
-              <w:t>Tiền điều kiện:</w:t>
-            </w:r>
-            <w:r>
-              <w:rPr>
-                <w:rFonts w:cs="Times New Roman"/>
-                <w:szCs w:val="26"/>
-              </w:rPr>
-              <w:t xml:space="preserve"> Vào hệ thống của web để đăng ký.</w:t>
+                <w:lang w:val="vi-VN"/>
+              </w:rPr>
+              <w:t>Chức năng:</w:t>
+            </w:r>
+            <w:r>
+              <w:rPr>
+                <w:rFonts w:cs="Times New Roman"/>
+                <w:szCs w:val="26"/>
+                <w:lang w:val="vi-VN"/>
+              </w:rPr>
+              <w:t xml:space="preserve"> Cho khách hàng đăng ký tài khoản vào hệ thống (có thể nhận các ưu đãi của công ty).</w:t>
             </w:r>
           </w:p>
         </w:tc>
@@ -8666,8 +8832,32 @@
                 <w:bCs/>
                 <w:szCs w:val="26"/>
               </w:rPr>
-              <w:t>Hậu điều kiện</w:t>
-            </w:r>
+              <w:t>Tiền điều kiện:</w:t>
+            </w:r>
+            <w:r>
+              <w:rPr>
+                <w:rFonts w:cs="Times New Roman"/>
+                <w:szCs w:val="26"/>
+              </w:rPr>
+              <w:t xml:space="preserve"> Vào hệ thống của web để đăng ký.</w:t>
+            </w:r>
+          </w:p>
+        </w:tc>
+      </w:tr>
+      <w:tr>
+        <w:tc>
+          <w:tcPr>
+            <w:tcW w:w="9350" w:type="dxa"/>
+            <w:gridSpan w:val="3"/>
+          </w:tcPr>
+          <w:p>
+            <w:pPr>
+              <w:spacing w:line="360" w:lineRule="auto"/>
+              <w:rPr>
+                <w:rFonts w:cs="Times New Roman"/>
+                <w:szCs w:val="26"/>
+              </w:rPr>
+            </w:pPr>
             <w:r>
               <w:rPr>
                 <w:rFonts w:cs="Times New Roman"/>
@@ -8675,6 +8865,15 @@
                 <w:bCs/>
                 <w:szCs w:val="26"/>
               </w:rPr>
+              <w:t>Hậu điều kiện</w:t>
+            </w:r>
+            <w:r>
+              <w:rPr>
+                <w:rFonts w:cs="Times New Roman"/>
+                <w:b/>
+                <w:bCs/>
+                <w:szCs w:val="26"/>
+              </w:rPr>
               <w:t>:</w:t>
             </w:r>
             <w:r>
@@ -8946,6 +9145,7 @@
                 <w:bCs/>
                 <w:szCs w:val="26"/>
               </w:rPr>
+              <w:lastRenderedPageBreak/>
               <w:t>Luồng sự kiện thay thế:</w:t>
             </w:r>
             <w:r>
@@ -9116,6 +9316,7 @@
               <w:rPr>
                 <w:rFonts w:cs="Times New Roman"/>
                 <w:szCs w:val="26"/>
+                <w:lang w:val="vi-VN"/>
               </w:rPr>
             </w:pPr>
             <w:r>
@@ -9124,15 +9325,17 @@
                 <w:b/>
                 <w:bCs/>
                 <w:szCs w:val="26"/>
-              </w:rPr>
-              <w:t>Tiền điều kiện:</w:t>
-            </w:r>
-            <w:r>
-              <w:rPr>
-                <w:rFonts w:cs="Times New Roman"/>
-                <w:szCs w:val="26"/>
-              </w:rPr>
-              <w:t xml:space="preserve"> Khách hàng xem thông tin các tour du lịch.</w:t>
+                <w:lang w:val="vi-VN"/>
+              </w:rPr>
+              <w:t>Chức năng:</w:t>
+            </w:r>
+            <w:r>
+              <w:rPr>
+                <w:rFonts w:cs="Times New Roman"/>
+                <w:szCs w:val="26"/>
+                <w:lang w:val="vi-VN"/>
+              </w:rPr>
+              <w:t xml:space="preserve"> Cho khách hàng chọn các tour du lịch mình mong muốn.</w:t>
             </w:r>
           </w:p>
         </w:tc>
@@ -9158,7 +9361,39 @@
                 <w:bCs/>
                 <w:szCs w:val="26"/>
               </w:rPr>
-              <w:lastRenderedPageBreak/>
+              <w:t>Tiền điều kiện:</w:t>
+            </w:r>
+            <w:r>
+              <w:rPr>
+                <w:rFonts w:cs="Times New Roman"/>
+                <w:szCs w:val="26"/>
+              </w:rPr>
+              <w:t xml:space="preserve"> Khách hàng xem thông tin các tour du lịch.</w:t>
+            </w:r>
+          </w:p>
+        </w:tc>
+      </w:tr>
+      <w:tr>
+        <w:tc>
+          <w:tcPr>
+            <w:tcW w:w="9350" w:type="dxa"/>
+            <w:gridSpan w:val="3"/>
+          </w:tcPr>
+          <w:p>
+            <w:pPr>
+              <w:spacing w:line="360" w:lineRule="auto"/>
+              <w:rPr>
+                <w:rFonts w:cs="Times New Roman"/>
+                <w:szCs w:val="26"/>
+              </w:rPr>
+            </w:pPr>
+            <w:r>
+              <w:rPr>
+                <w:rFonts w:cs="Times New Roman"/>
+                <w:b/>
+                <w:bCs/>
+                <w:szCs w:val="26"/>
+              </w:rPr>
               <w:t>Hậu điều kiện</w:t>
             </w:r>
             <w:r>
@@ -9493,8 +9728,6 @@
           <w:szCs w:val="26"/>
         </w:rPr>
       </w:pPr>
-      <w:bookmarkStart w:id="20" w:name="_GoBack"/>
-      <w:bookmarkEnd w:id="20"/>
     </w:p>
     <w:p>
       <w:pPr>
@@ -9607,6 +9840,7 @@
                 <w:bCs/>
                 <w:szCs w:val="26"/>
               </w:rPr>
+              <w:lastRenderedPageBreak/>
               <w:t>Tác nhân:</w:t>
             </w:r>
             <w:r>
@@ -9670,6 +9904,7 @@
               <w:rPr>
                 <w:rFonts w:cs="Times New Roman"/>
                 <w:szCs w:val="26"/>
+                <w:lang w:val="vi-VN"/>
               </w:rPr>
             </w:pPr>
             <w:r>
@@ -9678,15 +9913,17 @@
                 <w:b/>
                 <w:bCs/>
                 <w:szCs w:val="26"/>
-              </w:rPr>
-              <w:t>Hậu điều kiện:</w:t>
-            </w:r>
-            <w:r>
-              <w:rPr>
-                <w:rFonts w:cs="Times New Roman"/>
-                <w:szCs w:val="26"/>
-              </w:rPr>
-              <w:t xml:space="preserve"> Khách hàng xem thông tin tour ưng ý.</w:t>
+                <w:lang w:val="vi-VN"/>
+              </w:rPr>
+              <w:t xml:space="preserve">Chức năng: </w:t>
+            </w:r>
+            <w:r>
+              <w:rPr>
+                <w:rFonts w:cs="Times New Roman"/>
+                <w:szCs w:val="26"/>
+                <w:lang w:val="vi-VN"/>
+              </w:rPr>
+              <w:t>Khách hàng xem và tham khảo các tour mà công ty phục vụ để chọn ra các tour mình mong muốn.</w:t>
             </w:r>
           </w:p>
         </w:tc>
@@ -9697,79 +9934,32 @@
         </w:trPr>
         <w:tc>
           <w:tcPr>
-            <w:tcW w:w="3116" w:type="dxa"/>
-            <w:vMerge w:val="restart"/>
-          </w:tcPr>
-          <w:p>
-            <w:pPr>
-              <w:spacing w:line="360" w:lineRule="auto"/>
+            <w:tcW w:w="9350" w:type="dxa"/>
+            <w:gridSpan w:val="3"/>
+          </w:tcPr>
+          <w:p>
+            <w:pPr>
+              <w:spacing w:line="360" w:lineRule="auto"/>
+              <w:rPr>
+                <w:rFonts w:cs="Times New Roman"/>
+                <w:szCs w:val="26"/>
+              </w:rPr>
+            </w:pPr>
+            <w:r>
               <w:rPr>
                 <w:rFonts w:cs="Times New Roman"/>
                 <w:b/>
                 <w:bCs/>
                 <w:szCs w:val="26"/>
               </w:rPr>
-            </w:pPr>
-            <w:r>
-              <w:rPr>
-                <w:rFonts w:cs="Times New Roman"/>
-                <w:b/>
-                <w:bCs/>
-                <w:szCs w:val="26"/>
-              </w:rPr>
-              <w:t>Luồng sự kiện chính:</w:t>
-            </w:r>
-          </w:p>
-        </w:tc>
-        <w:tc>
-          <w:tcPr>
-            <w:tcW w:w="3117" w:type="dxa"/>
-          </w:tcPr>
-          <w:p>
-            <w:pPr>
-              <w:spacing w:line="360" w:lineRule="auto"/>
-              <w:jc w:val="center"/>
-              <w:rPr>
-                <w:rFonts w:cs="Times New Roman"/>
-                <w:b/>
-                <w:bCs/>
-                <w:szCs w:val="26"/>
-              </w:rPr>
-            </w:pPr>
-            <w:r>
-              <w:rPr>
-                <w:rFonts w:cs="Times New Roman"/>
-                <w:b/>
-                <w:bCs/>
-                <w:szCs w:val="26"/>
-              </w:rPr>
-              <w:t>Khách hàng</w:t>
-            </w:r>
-          </w:p>
-        </w:tc>
-        <w:tc>
-          <w:tcPr>
-            <w:tcW w:w="3117" w:type="dxa"/>
-          </w:tcPr>
-          <w:p>
-            <w:pPr>
-              <w:spacing w:line="360" w:lineRule="auto"/>
-              <w:jc w:val="center"/>
-              <w:rPr>
-                <w:rFonts w:cs="Times New Roman"/>
-                <w:b/>
-                <w:bCs/>
-                <w:szCs w:val="26"/>
-              </w:rPr>
-            </w:pPr>
-            <w:r>
-              <w:rPr>
-                <w:rFonts w:cs="Times New Roman"/>
-                <w:b/>
-                <w:bCs/>
-                <w:szCs w:val="26"/>
-              </w:rPr>
-              <w:t>Hệ thống</w:t>
+              <w:t>Hậu điều kiện:</w:t>
+            </w:r>
+            <w:r>
+              <w:rPr>
+                <w:rFonts w:cs="Times New Roman"/>
+                <w:szCs w:val="26"/>
+              </w:rPr>
+              <w:t xml:space="preserve"> Khách hàng xem thông tin tour ưng ý.</w:t>
             </w:r>
           </w:p>
         </w:tc>
@@ -9781,7 +9971,7 @@
         <w:tc>
           <w:tcPr>
             <w:tcW w:w="3116" w:type="dxa"/>
-            <w:vMerge/>
+            <w:vMerge w:val="restart"/>
           </w:tcPr>
           <w:p>
             <w:pPr>
@@ -9793,82 +9983,25 @@
                 <w:szCs w:val="26"/>
               </w:rPr>
             </w:pPr>
-          </w:p>
-        </w:tc>
-        <w:tc>
-          <w:tcPr>
-            <w:tcW w:w="3117" w:type="dxa"/>
-          </w:tcPr>
-          <w:p>
-            <w:pPr>
-              <w:spacing w:line="360" w:lineRule="auto"/>
-              <w:rPr>
-                <w:rFonts w:cs="Times New Roman"/>
-                <w:szCs w:val="26"/>
-              </w:rPr>
-            </w:pPr>
-            <w:r>
-              <w:rPr>
-                <w:rFonts w:cs="Times New Roman"/>
-                <w:szCs w:val="26"/>
-              </w:rPr>
-              <w:t>1. Khách hàng đăng nhập vào hệ thống. (Nếu có)</w:t>
-            </w:r>
-          </w:p>
-          <w:p>
-            <w:pPr>
-              <w:spacing w:line="360" w:lineRule="auto"/>
-              <w:rPr>
-                <w:rFonts w:cs="Times New Roman"/>
-                <w:szCs w:val="26"/>
-              </w:rPr>
-            </w:pPr>
-          </w:p>
-          <w:p>
-            <w:pPr>
-              <w:spacing w:line="360" w:lineRule="auto"/>
-              <w:rPr>
-                <w:rFonts w:cs="Times New Roman"/>
-                <w:szCs w:val="26"/>
-              </w:rPr>
-            </w:pPr>
-          </w:p>
-          <w:p>
-            <w:pPr>
-              <w:spacing w:line="360" w:lineRule="auto"/>
-              <w:rPr>
-                <w:rFonts w:cs="Times New Roman"/>
-                <w:szCs w:val="26"/>
-              </w:rPr>
-            </w:pPr>
-            <w:r>
-              <w:rPr>
-                <w:rFonts w:cs="Times New Roman"/>
-                <w:szCs w:val="26"/>
-              </w:rPr>
-              <w:lastRenderedPageBreak/>
-              <w:t>3. Khách hàng xem thông tin các tour du lịch.</w:t>
-            </w:r>
-          </w:p>
-        </w:tc>
-        <w:tc>
-          <w:tcPr>
-            <w:tcW w:w="3117" w:type="dxa"/>
-          </w:tcPr>
-          <w:p>
-            <w:pPr>
-              <w:spacing w:line="360" w:lineRule="auto"/>
+            <w:r>
               <w:rPr>
                 <w:rFonts w:cs="Times New Roman"/>
                 <w:b/>
                 <w:bCs/>
                 <w:szCs w:val="26"/>
               </w:rPr>
-            </w:pPr>
-          </w:p>
-          <w:p>
-            <w:pPr>
-              <w:spacing w:line="360" w:lineRule="auto"/>
+              <w:t>Luồng sự kiện chính:</w:t>
+            </w:r>
+          </w:p>
+        </w:tc>
+        <w:tc>
+          <w:tcPr>
+            <w:tcW w:w="3117" w:type="dxa"/>
+          </w:tcPr>
+          <w:p>
+            <w:pPr>
+              <w:spacing w:line="360" w:lineRule="auto"/>
+              <w:jc w:val="center"/>
               <w:rPr>
                 <w:rFonts w:cs="Times New Roman"/>
                 <w:b/>
@@ -9876,21 +10009,40 @@
                 <w:szCs w:val="26"/>
               </w:rPr>
             </w:pPr>
-          </w:p>
-          <w:p>
-            <w:pPr>
-              <w:spacing w:line="360" w:lineRule="auto"/>
-              <w:rPr>
-                <w:rFonts w:cs="Times New Roman"/>
-                <w:szCs w:val="26"/>
-              </w:rPr>
-            </w:pPr>
-            <w:r>
-              <w:rPr>
-                <w:rFonts w:cs="Times New Roman"/>
-                <w:szCs w:val="26"/>
-              </w:rPr>
-              <w:t>2. Hệ thống hiển thị ra các tour du lịch.</w:t>
+            <w:r>
+              <w:rPr>
+                <w:rFonts w:cs="Times New Roman"/>
+                <w:b/>
+                <w:bCs/>
+                <w:szCs w:val="26"/>
+              </w:rPr>
+              <w:t>Khách hàng</w:t>
+            </w:r>
+          </w:p>
+        </w:tc>
+        <w:tc>
+          <w:tcPr>
+            <w:tcW w:w="3117" w:type="dxa"/>
+          </w:tcPr>
+          <w:p>
+            <w:pPr>
+              <w:spacing w:line="360" w:lineRule="auto"/>
+              <w:jc w:val="center"/>
+              <w:rPr>
+                <w:rFonts w:cs="Times New Roman"/>
+                <w:b/>
+                <w:bCs/>
+                <w:szCs w:val="26"/>
+              </w:rPr>
+            </w:pPr>
+            <w:r>
+              <w:rPr>
+                <w:rFonts w:cs="Times New Roman"/>
+                <w:b/>
+                <w:bCs/>
+                <w:szCs w:val="26"/>
+              </w:rPr>
+              <w:t>Hệ thống</w:t>
             </w:r>
           </w:p>
         </w:tc>
@@ -9901,6 +10053,126 @@
         </w:trPr>
         <w:tc>
           <w:tcPr>
+            <w:tcW w:w="3116" w:type="dxa"/>
+            <w:vMerge/>
+          </w:tcPr>
+          <w:p>
+            <w:pPr>
+              <w:spacing w:line="360" w:lineRule="auto"/>
+              <w:rPr>
+                <w:rFonts w:cs="Times New Roman"/>
+                <w:b/>
+                <w:bCs/>
+                <w:szCs w:val="26"/>
+              </w:rPr>
+            </w:pPr>
+          </w:p>
+        </w:tc>
+        <w:tc>
+          <w:tcPr>
+            <w:tcW w:w="3117" w:type="dxa"/>
+          </w:tcPr>
+          <w:p>
+            <w:pPr>
+              <w:spacing w:line="360" w:lineRule="auto"/>
+              <w:rPr>
+                <w:rFonts w:cs="Times New Roman"/>
+                <w:szCs w:val="26"/>
+              </w:rPr>
+            </w:pPr>
+            <w:r>
+              <w:rPr>
+                <w:rFonts w:cs="Times New Roman"/>
+                <w:szCs w:val="26"/>
+              </w:rPr>
+              <w:t>1. Khách hàng đăng nhập vào hệ thống. (Nếu có)</w:t>
+            </w:r>
+          </w:p>
+          <w:p>
+            <w:pPr>
+              <w:spacing w:line="360" w:lineRule="auto"/>
+              <w:rPr>
+                <w:rFonts w:cs="Times New Roman"/>
+                <w:szCs w:val="26"/>
+              </w:rPr>
+            </w:pPr>
+          </w:p>
+          <w:p>
+            <w:pPr>
+              <w:spacing w:line="360" w:lineRule="auto"/>
+              <w:rPr>
+                <w:rFonts w:cs="Times New Roman"/>
+                <w:szCs w:val="26"/>
+              </w:rPr>
+            </w:pPr>
+          </w:p>
+          <w:p>
+            <w:pPr>
+              <w:spacing w:line="360" w:lineRule="auto"/>
+              <w:rPr>
+                <w:rFonts w:cs="Times New Roman"/>
+                <w:szCs w:val="26"/>
+              </w:rPr>
+            </w:pPr>
+            <w:r>
+              <w:rPr>
+                <w:rFonts w:cs="Times New Roman"/>
+                <w:szCs w:val="26"/>
+              </w:rPr>
+              <w:t>3. Khách hàng xem thông tin các tour du lịch.</w:t>
+            </w:r>
+          </w:p>
+        </w:tc>
+        <w:tc>
+          <w:tcPr>
+            <w:tcW w:w="3117" w:type="dxa"/>
+          </w:tcPr>
+          <w:p>
+            <w:pPr>
+              <w:spacing w:line="360" w:lineRule="auto"/>
+              <w:rPr>
+                <w:rFonts w:cs="Times New Roman"/>
+                <w:b/>
+                <w:bCs/>
+                <w:szCs w:val="26"/>
+              </w:rPr>
+            </w:pPr>
+          </w:p>
+          <w:p>
+            <w:pPr>
+              <w:spacing w:line="360" w:lineRule="auto"/>
+              <w:rPr>
+                <w:rFonts w:cs="Times New Roman"/>
+                <w:b/>
+                <w:bCs/>
+                <w:szCs w:val="26"/>
+              </w:rPr>
+            </w:pPr>
+          </w:p>
+          <w:p>
+            <w:pPr>
+              <w:spacing w:line="360" w:lineRule="auto"/>
+              <w:rPr>
+                <w:rFonts w:cs="Times New Roman"/>
+                <w:szCs w:val="26"/>
+              </w:rPr>
+            </w:pPr>
+            <w:r>
+              <w:rPr>
+                <w:rFonts w:cs="Times New Roman"/>
+                <w:szCs w:val="26"/>
+              </w:rPr>
+              <w:t>2. Hệ thống hiển thị ra các tour du lịch.</w:t>
+            </w:r>
+          </w:p>
+        </w:tc>
+      </w:tr>
+      <w:tr>
+        <w:trPr>
+          <w:jc w:val="center"/>
+        </w:trPr>
+        <w:tc>
+          <w:tcPr>
             <w:tcW w:w="9350" w:type="dxa"/>
             <w:gridSpan w:val="3"/>
           </w:tcPr>
@@ -9919,7 +10191,6 @@
                 <w:bCs/>
                 <w:szCs w:val="26"/>
               </w:rPr>
-              <w:lastRenderedPageBreak/>
               <w:t>Luồng sự kiện phụ:</w:t>
             </w:r>
             <w:r>
@@ -10022,7 +10293,7 @@
           <w:szCs w:val="26"/>
         </w:rPr>
       </w:pPr>
-      <w:bookmarkStart w:id="21" w:name="_Toc533965966"/>
+      <w:bookmarkStart w:id="20" w:name="_Toc533965966"/>
       <w:r>
         <w:rPr>
           <w:rFonts w:ascii="Times New Roman" w:hAnsi="Times New Roman"/>
@@ -10031,7 +10302,7 @@
         </w:rPr>
         <w:t>Logical view</w:t>
       </w:r>
-      <w:bookmarkEnd w:id="21"/>
+      <w:bookmarkEnd w:id="20"/>
     </w:p>
     <w:p>
       <w:pPr>
@@ -10160,18 +10431,19 @@
           <w:szCs w:val="26"/>
         </w:rPr>
       </w:pPr>
-      <w:bookmarkStart w:id="22" w:name="_Toc533965967"/>
-      <w:bookmarkStart w:id="23" w:name="_Toc207611053"/>
+      <w:bookmarkStart w:id="21" w:name="_Toc533965967"/>
+      <w:bookmarkStart w:id="22" w:name="_Toc207611053"/>
       <w:r>
         <w:rPr>
           <w:rFonts w:ascii="Times New Roman" w:hAnsi="Times New Roman"/>
           <w:sz w:val="26"/>
           <w:szCs w:val="26"/>
         </w:rPr>
+        <w:lastRenderedPageBreak/>
         <w:t>Process view</w:t>
       </w:r>
+      <w:bookmarkEnd w:id="21"/>
       <w:bookmarkEnd w:id="22"/>
-      <w:bookmarkEnd w:id="23"/>
     </w:p>
     <w:p>
       <w:pPr>
@@ -10241,7 +10513,7 @@
           <w:szCs w:val="26"/>
         </w:rPr>
       </w:pPr>
-      <w:bookmarkStart w:id="24" w:name="_Toc533965968"/>
+      <w:bookmarkStart w:id="23" w:name="_Toc533965968"/>
       <w:r>
         <w:rPr>
           <w:rFonts w:ascii="Times New Roman" w:hAnsi="Times New Roman"/>
@@ -10250,7 +10522,7 @@
         </w:rPr>
         <w:t>Implementation view</w:t>
       </w:r>
-      <w:bookmarkEnd w:id="24"/>
+      <w:bookmarkEnd w:id="23"/>
       <w:r>
         <w:rPr>
           <w:rFonts w:ascii="Times New Roman" w:hAnsi="Times New Roman"/>
@@ -10292,7 +10564,7 @@
           <w:szCs w:val="26"/>
         </w:rPr>
       </w:pPr>
-      <w:bookmarkStart w:id="25" w:name="_Toc533965969"/>
+      <w:bookmarkStart w:id="24" w:name="_Toc533965969"/>
       <w:r>
         <w:rPr>
           <w:rFonts w:ascii="Times New Roman" w:hAnsi="Times New Roman"/>
@@ -10301,7 +10573,7 @@
         </w:rPr>
         <w:t>Deployment view</w:t>
       </w:r>
-      <w:bookmarkEnd w:id="25"/>
+      <w:bookmarkEnd w:id="24"/>
       <w:r>
         <w:rPr>
           <w:rFonts w:ascii="Times New Roman" w:hAnsi="Times New Roman"/>
@@ -10345,7 +10617,7 @@
           <w:szCs w:val="26"/>
         </w:rPr>
       </w:pPr>
-      <w:bookmarkStart w:id="26" w:name="_Toc533965970"/>
+      <w:bookmarkStart w:id="25" w:name="_Toc533965970"/>
       <w:r>
         <w:rPr>
           <w:rFonts w:ascii="Times New Roman" w:hAnsi="Times New Roman"/>
@@ -10354,7 +10626,7 @@
         </w:rPr>
         <w:t>Data view</w:t>
       </w:r>
-      <w:bookmarkEnd w:id="26"/>
+      <w:bookmarkEnd w:id="25"/>
       <w:r>
         <w:br w:type="page"/>
       </w:r>
@@ -10375,8 +10647,8 @@
           <w:szCs w:val="26"/>
         </w:rPr>
       </w:pPr>
-      <w:bookmarkStart w:id="27" w:name="_Toc207611055"/>
-      <w:bookmarkStart w:id="28" w:name="_Toc533965971"/>
+      <w:bookmarkStart w:id="26" w:name="_Toc207611055"/>
+      <w:bookmarkStart w:id="27" w:name="_Toc533965971"/>
       <w:r>
         <w:rPr>
           <w:rFonts w:ascii="Times New Roman" w:hAnsi="Times New Roman"/>
@@ -10387,7 +10659,7 @@
         <w:lastRenderedPageBreak/>
         <w:t xml:space="preserve">CÁC </w:t>
       </w:r>
-      <w:bookmarkEnd w:id="27"/>
+      <w:bookmarkEnd w:id="26"/>
       <w:r>
         <w:rPr>
           <w:rFonts w:ascii="Times New Roman" w:hAnsi="Times New Roman"/>
@@ -10397,7 +10669,7 @@
         </w:rPr>
         <w:t>RỦI RO (RISKS)</w:t>
       </w:r>
-      <w:bookmarkEnd w:id="28"/>
+      <w:bookmarkEnd w:id="27"/>
     </w:p>
     <w:p>
       <w:pPr>
@@ -10424,7 +10696,7 @@
 </file>
 
 <file path=word/endnotes.xml><?xml version="1.0" encoding="utf-8"?>
-<w:endnotes xmlns:wpc="http://schemas.microsoft.com/office/word/2010/wordprocessingCanvas" xmlns:cx="http://schemas.microsoft.com/office/drawing/2014/chartex" xmlns:cx1="http://schemas.microsoft.com/office/drawing/2015/9/8/chartex" xmlns:mc="http://schemas.openxmlformats.org/markup-compatibility/2006" xmlns:o="urn:schemas-microsoft-com:office:office" xmlns:r="http://schemas.openxmlformats.org/officeDocument/2006/relationships" xmlns:m="http://schemas.openxmlformats.org/officeDocument/2006/math" xmlns:v="urn:schemas-microsoft-com:vml" xmlns:wp14="http://schemas.microsoft.com/office/word/2010/wordprocessingDrawing" xmlns:wp="http://schemas.openxmlformats.org/drawingml/2006/wordprocessingDrawing" xmlns:w10="urn:schemas-microsoft-com:office:word" xmlns:w="http://schemas.openxmlformats.org/wordprocessingml/2006/main" xmlns:w14="http://schemas.microsoft.com/office/word/2010/wordml" xmlns:w15="http://schemas.microsoft.com/office/word/2012/wordml" xmlns:w16se="http://schemas.microsoft.com/office/word/2015/wordml/symex" xmlns:wpg="http://schemas.microsoft.com/office/word/2010/wordprocessingGroup" xmlns:wpi="http://schemas.microsoft.com/office/word/2010/wordprocessingInk" xmlns:wne="http://schemas.microsoft.com/office/word/2006/wordml" xmlns:wps="http://schemas.microsoft.com/office/word/2010/wordprocessingShape" mc:Ignorable="w14 w15 w16se wp14">
+<w:endnotes xmlns:wpc="http://schemas.microsoft.com/office/word/2010/wordprocessingCanvas" xmlns:cx="http://schemas.microsoft.com/office/drawing/2014/chartex" xmlns:cx1="http://schemas.microsoft.com/office/drawing/2015/9/8/chartex" xmlns:cx2="http://schemas.microsoft.com/office/drawing/2015/10/21/chartex" xmlns:cx3="http://schemas.microsoft.com/office/drawing/2016/5/9/chartex" xmlns:cx4="http://schemas.microsoft.com/office/drawing/2016/5/10/chartex" xmlns:cx5="http://schemas.microsoft.com/office/drawing/2016/5/11/chartex" xmlns:cx6="http://schemas.microsoft.com/office/drawing/2016/5/12/chartex" xmlns:cx7="http://schemas.microsoft.com/office/drawing/2016/5/13/chartex" xmlns:cx8="http://schemas.microsoft.com/office/drawing/2016/5/14/chartex" xmlns:mc="http://schemas.openxmlformats.org/markup-compatibility/2006" xmlns:aink="http://schemas.microsoft.com/office/drawing/2016/ink" xmlns:am3d="http://schemas.microsoft.com/office/drawing/2017/model3d" xmlns:o="urn:schemas-microsoft-com:office:office" xmlns:r="http://schemas.openxmlformats.org/officeDocument/2006/relationships" xmlns:m="http://schemas.openxmlformats.org/officeDocument/2006/math" xmlns:v="urn:schemas-microsoft-com:vml" xmlns:wp14="http://schemas.microsoft.com/office/word/2010/wordprocessingDrawing" xmlns:wp="http://schemas.openxmlformats.org/drawingml/2006/wordprocessingDrawing" xmlns:w10="urn:schemas-microsoft-com:office:word" xmlns:w="http://schemas.openxmlformats.org/wordprocessingml/2006/main" xmlns:w14="http://schemas.microsoft.com/office/word/2010/wordml" xmlns:w15="http://schemas.microsoft.com/office/word/2012/wordml" xmlns:w16cex="http://schemas.microsoft.com/office/word/2018/wordml/cex" xmlns:w16cid="http://schemas.microsoft.com/office/word/2016/wordml/cid" xmlns:w16="http://schemas.microsoft.com/office/word/2018/wordml" xmlns:w16se="http://schemas.microsoft.com/office/word/2015/wordml/symex" xmlns:wpg="http://schemas.microsoft.com/office/word/2010/wordprocessingGroup" xmlns:wpi="http://schemas.microsoft.com/office/word/2010/wordprocessingInk" xmlns:wne="http://schemas.microsoft.com/office/word/2006/wordml" xmlns:wps="http://schemas.microsoft.com/office/word/2010/wordprocessingShape" mc:Ignorable="w14 w15 w16se w16cid w16 w16cex wp14">
   <w:endnote w:type="separator" w:id="-1">
     <w:p>
       <w:pPr>
@@ -10449,7 +10721,7 @@
 </file>
 
 <file path=word/footer1.xml><?xml version="1.0" encoding="utf-8"?>
-<w:ftr xmlns:wpc="http://schemas.microsoft.com/office/word/2010/wordprocessingCanvas" xmlns:cx="http://schemas.microsoft.com/office/drawing/2014/chartex" xmlns:cx1="http://schemas.microsoft.com/office/drawing/2015/9/8/chartex" xmlns:mc="http://schemas.openxmlformats.org/markup-compatibility/2006" xmlns:o="urn:schemas-microsoft-com:office:office" xmlns:r="http://schemas.openxmlformats.org/officeDocument/2006/relationships" xmlns:m="http://schemas.openxmlformats.org/officeDocument/2006/math" xmlns:v="urn:schemas-microsoft-com:vml" xmlns:wp14="http://schemas.microsoft.com/office/word/2010/wordprocessingDrawing" xmlns:wp="http://schemas.openxmlformats.org/drawingml/2006/wordprocessingDrawing" xmlns:w10="urn:schemas-microsoft-com:office:word" xmlns:w="http://schemas.openxmlformats.org/wordprocessingml/2006/main" xmlns:w14="http://schemas.microsoft.com/office/word/2010/wordml" xmlns:w15="http://schemas.microsoft.com/office/word/2012/wordml" xmlns:w16se="http://schemas.microsoft.com/office/word/2015/wordml/symex" xmlns:wpg="http://schemas.microsoft.com/office/word/2010/wordprocessingGroup" xmlns:wpi="http://schemas.microsoft.com/office/word/2010/wordprocessingInk" xmlns:wne="http://schemas.microsoft.com/office/word/2006/wordml" xmlns:wps="http://schemas.microsoft.com/office/word/2010/wordprocessingShape" mc:Ignorable="w14 w15 w16se wp14">
+<w:ftr xmlns:wpc="http://schemas.microsoft.com/office/word/2010/wordprocessingCanvas" xmlns:cx="http://schemas.microsoft.com/office/drawing/2014/chartex" xmlns:cx1="http://schemas.microsoft.com/office/drawing/2015/9/8/chartex" xmlns:cx2="http://schemas.microsoft.com/office/drawing/2015/10/21/chartex" xmlns:cx3="http://schemas.microsoft.com/office/drawing/2016/5/9/chartex" xmlns:cx4="http://schemas.microsoft.com/office/drawing/2016/5/10/chartex" xmlns:cx5="http://schemas.microsoft.com/office/drawing/2016/5/11/chartex" xmlns:cx6="http://schemas.microsoft.com/office/drawing/2016/5/12/chartex" xmlns:cx7="http://schemas.microsoft.com/office/drawing/2016/5/13/chartex" xmlns:cx8="http://schemas.microsoft.com/office/drawing/2016/5/14/chartex" xmlns:mc="http://schemas.openxmlformats.org/markup-compatibility/2006" xmlns:aink="http://schemas.microsoft.com/office/drawing/2016/ink" xmlns:am3d="http://schemas.microsoft.com/office/drawing/2017/model3d" xmlns:o="urn:schemas-microsoft-com:office:office" xmlns:r="http://schemas.openxmlformats.org/officeDocument/2006/relationships" xmlns:m="http://schemas.openxmlformats.org/officeDocument/2006/math" xmlns:v="urn:schemas-microsoft-com:vml" xmlns:wp14="http://schemas.microsoft.com/office/word/2010/wordprocessingDrawing" xmlns:wp="http://schemas.openxmlformats.org/drawingml/2006/wordprocessingDrawing" xmlns:w10="urn:schemas-microsoft-com:office:word" xmlns:w="http://schemas.openxmlformats.org/wordprocessingml/2006/main" xmlns:w14="http://schemas.microsoft.com/office/word/2010/wordml" xmlns:w15="http://schemas.microsoft.com/office/word/2012/wordml" xmlns:w16cex="http://schemas.microsoft.com/office/word/2018/wordml/cex" xmlns:w16cid="http://schemas.microsoft.com/office/word/2016/wordml/cid" xmlns:w16="http://schemas.microsoft.com/office/word/2018/wordml" xmlns:w16se="http://schemas.microsoft.com/office/word/2015/wordml/symex" xmlns:wpg="http://schemas.microsoft.com/office/word/2010/wordprocessingGroup" xmlns:wpi="http://schemas.microsoft.com/office/word/2010/wordprocessingInk" xmlns:wne="http://schemas.microsoft.com/office/word/2006/wordml" xmlns:wps="http://schemas.microsoft.com/office/word/2010/wordprocessingShape" mc:Ignorable="w14 w15 w16se w16cid w16 w16cex wp14">
   <w:sdt>
     <w:sdtPr>
       <w:id w:val="4636076"/>
@@ -10458,6 +10730,7 @@
         <w:docPartUnique/>
       </w:docPartObj>
     </w:sdtPr>
+    <w:sdtEndPr/>
     <w:sdtContent>
       <w:p>
         <w:pPr>
@@ -10526,7 +10799,7 @@
                 </wp:anchor>
               </w:drawing>
             </mc:Choice>
-            <mc:Fallback xmlns:w16="http://schemas.microsoft.com/office/word/2018/wordml" xmlns:w16cid="http://schemas.microsoft.com/office/word/2016/wordml/cid" xmlns:w16cex="http://schemas.microsoft.com/office/word/2018/wordml/cex" xmlns:am3d="http://schemas.microsoft.com/office/drawing/2017/model3d" xmlns:aink="http://schemas.microsoft.com/office/drawing/2016/ink" xmlns:cx8="http://schemas.microsoft.com/office/drawing/2016/5/14/chartex" xmlns:cx7="http://schemas.microsoft.com/office/drawing/2016/5/13/chartex" xmlns:cx6="http://schemas.microsoft.com/office/drawing/2016/5/12/chartex" xmlns:cx5="http://schemas.microsoft.com/office/drawing/2016/5/11/chartex" xmlns:cx4="http://schemas.microsoft.com/office/drawing/2016/5/10/chartex" xmlns:cx3="http://schemas.microsoft.com/office/drawing/2016/5/9/chartex" xmlns:cx2="http://schemas.microsoft.com/office/drawing/2015/10/21/chartex">
+            <mc:Fallback>
               <w:pict>
                 <v:line id="shape_0" from="-3.95pt,-2.25pt" to="497.95pt,-2.25pt" ID="Straight Connector 1" stroked="t" style="position:absolute" wp14:anchorId="44B848D9">
                   <v:stroke color="black" weight="6480" joinstyle="miter" endcap="flat"/>
@@ -10606,7 +10879,7 @@
 </file>
 
 <file path=word/footnotes.xml><?xml version="1.0" encoding="utf-8"?>
-<w:footnotes xmlns:wpc="http://schemas.microsoft.com/office/word/2010/wordprocessingCanvas" xmlns:cx="http://schemas.microsoft.com/office/drawing/2014/chartex" xmlns:cx1="http://schemas.microsoft.com/office/drawing/2015/9/8/chartex" xmlns:mc="http://schemas.openxmlformats.org/markup-compatibility/2006" xmlns:o="urn:schemas-microsoft-com:office:office" xmlns:r="http://schemas.openxmlformats.org/officeDocument/2006/relationships" xmlns:m="http://schemas.openxmlformats.org/officeDocument/2006/math" xmlns:v="urn:schemas-microsoft-com:vml" xmlns:wp14="http://schemas.microsoft.com/office/word/2010/wordprocessingDrawing" xmlns:wp="http://schemas.openxmlformats.org/drawingml/2006/wordprocessingDrawing" xmlns:w10="urn:schemas-microsoft-com:office:word" xmlns:w="http://schemas.openxmlformats.org/wordprocessingml/2006/main" xmlns:w14="http://schemas.microsoft.com/office/word/2010/wordml" xmlns:w15="http://schemas.microsoft.com/office/word/2012/wordml" xmlns:w16se="http://schemas.microsoft.com/office/word/2015/wordml/symex" xmlns:wpg="http://schemas.microsoft.com/office/word/2010/wordprocessingGroup" xmlns:wpi="http://schemas.microsoft.com/office/word/2010/wordprocessingInk" xmlns:wne="http://schemas.microsoft.com/office/word/2006/wordml" xmlns:wps="http://schemas.microsoft.com/office/word/2010/wordprocessingShape" mc:Ignorable="w14 w15 w16se wp14">
+<w:footnotes xmlns:wpc="http://schemas.microsoft.com/office/word/2010/wordprocessingCanvas" xmlns:cx="http://schemas.microsoft.com/office/drawing/2014/chartex" xmlns:cx1="http://schemas.microsoft.com/office/drawing/2015/9/8/chartex" xmlns:cx2="http://schemas.microsoft.com/office/drawing/2015/10/21/chartex" xmlns:cx3="http://schemas.microsoft.com/office/drawing/2016/5/9/chartex" xmlns:cx4="http://schemas.microsoft.com/office/drawing/2016/5/10/chartex" xmlns:cx5="http://schemas.microsoft.com/office/drawing/2016/5/11/chartex" xmlns:cx6="http://schemas.microsoft.com/office/drawing/2016/5/12/chartex" xmlns:cx7="http://schemas.microsoft.com/office/drawing/2016/5/13/chartex" xmlns:cx8="http://schemas.microsoft.com/office/drawing/2016/5/14/chartex" xmlns:mc="http://schemas.openxmlformats.org/markup-compatibility/2006" xmlns:aink="http://schemas.microsoft.com/office/drawing/2016/ink" xmlns:am3d="http://schemas.microsoft.com/office/drawing/2017/model3d" xmlns:o="urn:schemas-microsoft-com:office:office" xmlns:r="http://schemas.openxmlformats.org/officeDocument/2006/relationships" xmlns:m="http://schemas.openxmlformats.org/officeDocument/2006/math" xmlns:v="urn:schemas-microsoft-com:vml" xmlns:wp14="http://schemas.microsoft.com/office/word/2010/wordprocessingDrawing" xmlns:wp="http://schemas.openxmlformats.org/drawingml/2006/wordprocessingDrawing" xmlns:w10="urn:schemas-microsoft-com:office:word" xmlns:w="http://schemas.openxmlformats.org/wordprocessingml/2006/main" xmlns:w14="http://schemas.microsoft.com/office/word/2010/wordml" xmlns:w15="http://schemas.microsoft.com/office/word/2012/wordml" xmlns:w16cex="http://schemas.microsoft.com/office/word/2018/wordml/cex" xmlns:w16cid="http://schemas.microsoft.com/office/word/2016/wordml/cid" xmlns:w16="http://schemas.microsoft.com/office/word/2018/wordml" xmlns:w16se="http://schemas.microsoft.com/office/word/2015/wordml/symex" xmlns:wpg="http://schemas.microsoft.com/office/word/2010/wordprocessingGroup" xmlns:wpi="http://schemas.microsoft.com/office/word/2010/wordprocessingInk" xmlns:wne="http://schemas.microsoft.com/office/word/2006/wordml" xmlns:wps="http://schemas.microsoft.com/office/word/2010/wordprocessingShape" mc:Ignorable="w14 w15 w16se w16cid w16 w16cex wp14">
   <w:footnote w:type="separator" w:id="-1">
     <w:p>
       <w:pPr>
@@ -10631,7 +10904,7 @@
 </file>
 
 <file path=word/numbering.xml><?xml version="1.0" encoding="utf-8"?>
-<w:numbering xmlns:wpc="http://schemas.microsoft.com/office/word/2010/wordprocessingCanvas" xmlns:cx="http://schemas.microsoft.com/office/drawing/2014/chartex" xmlns:cx1="http://schemas.microsoft.com/office/drawing/2015/9/8/chartex" xmlns:mc="http://schemas.openxmlformats.org/markup-compatibility/2006" xmlns:o="urn:schemas-microsoft-com:office:office" xmlns:r="http://schemas.openxmlformats.org/officeDocument/2006/relationships" xmlns:m="http://schemas.openxmlformats.org/officeDocument/2006/math" xmlns:v="urn:schemas-microsoft-com:vml" xmlns:wp14="http://schemas.microsoft.com/office/word/2010/wordprocessingDrawing" xmlns:wp="http://schemas.openxmlformats.org/drawingml/2006/wordprocessingDrawing" xmlns:w10="urn:schemas-microsoft-com:office:word" xmlns:w="http://schemas.openxmlformats.org/wordprocessingml/2006/main" xmlns:w14="http://schemas.microsoft.com/office/word/2010/wordml" xmlns:w15="http://schemas.microsoft.com/office/word/2012/wordml" xmlns:w16se="http://schemas.microsoft.com/office/word/2015/wordml/symex" xmlns:wpg="http://schemas.microsoft.com/office/word/2010/wordprocessingGroup" xmlns:wpi="http://schemas.microsoft.com/office/word/2010/wordprocessingInk" xmlns:wne="http://schemas.microsoft.com/office/word/2006/wordml" xmlns:wps="http://schemas.microsoft.com/office/word/2010/wordprocessingShape" mc:Ignorable="w14 w15 w16se wp14">
+<w:numbering xmlns:wpc="http://schemas.microsoft.com/office/word/2010/wordprocessingCanvas" xmlns:cx="http://schemas.microsoft.com/office/drawing/2014/chartex" xmlns:cx1="http://schemas.microsoft.com/office/drawing/2015/9/8/chartex" xmlns:cx2="http://schemas.microsoft.com/office/drawing/2015/10/21/chartex" xmlns:cx3="http://schemas.microsoft.com/office/drawing/2016/5/9/chartex" xmlns:cx4="http://schemas.microsoft.com/office/drawing/2016/5/10/chartex" xmlns:cx5="http://schemas.microsoft.com/office/drawing/2016/5/11/chartex" xmlns:cx6="http://schemas.microsoft.com/office/drawing/2016/5/12/chartex" xmlns:cx7="http://schemas.microsoft.com/office/drawing/2016/5/13/chartex" xmlns:cx8="http://schemas.microsoft.com/office/drawing/2016/5/14/chartex" xmlns:mc="http://schemas.openxmlformats.org/markup-compatibility/2006" xmlns:aink="http://schemas.microsoft.com/office/drawing/2016/ink" xmlns:am3d="http://schemas.microsoft.com/office/drawing/2017/model3d" xmlns:o="urn:schemas-microsoft-com:office:office" xmlns:r="http://schemas.openxmlformats.org/officeDocument/2006/relationships" xmlns:m="http://schemas.openxmlformats.org/officeDocument/2006/math" xmlns:v="urn:schemas-microsoft-com:vml" xmlns:wp14="http://schemas.microsoft.com/office/word/2010/wordprocessingDrawing" xmlns:wp="http://schemas.openxmlformats.org/drawingml/2006/wordprocessingDrawing" xmlns:w10="urn:schemas-microsoft-com:office:word" xmlns:w="http://schemas.openxmlformats.org/wordprocessingml/2006/main" xmlns:w14="http://schemas.microsoft.com/office/word/2010/wordml" xmlns:w15="http://schemas.microsoft.com/office/word/2012/wordml" xmlns:w16cex="http://schemas.microsoft.com/office/word/2018/wordml/cex" xmlns:w16cid="http://schemas.microsoft.com/office/word/2016/wordml/cid" xmlns:w16="http://schemas.microsoft.com/office/word/2018/wordml" xmlns:w16se="http://schemas.microsoft.com/office/word/2015/wordml/symex" xmlns:wpg="http://schemas.microsoft.com/office/word/2010/wordprocessingGroup" xmlns:wpi="http://schemas.microsoft.com/office/word/2010/wordprocessingInk" xmlns:wne="http://schemas.microsoft.com/office/word/2006/wordml" xmlns:wps="http://schemas.microsoft.com/office/word/2010/wordprocessingShape" mc:Ignorable="w14 w15 w16se w16cid w16 w16cex wp14">
   <w:abstractNum w:abstractNumId="0" w15:restartNumberingAfterBreak="0">
     <w:nsid w:val="04C65B28"/>
     <w:multiLevelType w:val="multilevel"/>
@@ -11946,7 +12219,7 @@
 </file>
 
 <file path=word/styles.xml><?xml version="1.0" encoding="utf-8"?>
-<w:styles xmlns:mc="http://schemas.openxmlformats.org/markup-compatibility/2006" xmlns:r="http://schemas.openxmlformats.org/officeDocument/2006/relationships" xmlns:w="http://schemas.openxmlformats.org/wordprocessingml/2006/main" xmlns:w14="http://schemas.microsoft.com/office/word/2010/wordml" xmlns:w15="http://schemas.microsoft.com/office/word/2012/wordml" xmlns:w16se="http://schemas.microsoft.com/office/word/2015/wordml/symex" mc:Ignorable="w14 w15 w16se">
+<w:styles xmlns:mc="http://schemas.openxmlformats.org/markup-compatibility/2006" xmlns:r="http://schemas.openxmlformats.org/officeDocument/2006/relationships" xmlns:w="http://schemas.openxmlformats.org/wordprocessingml/2006/main" xmlns:w14="http://schemas.microsoft.com/office/word/2010/wordml" xmlns:w15="http://schemas.microsoft.com/office/word/2012/wordml" xmlns:w16cex="http://schemas.microsoft.com/office/word/2018/wordml/cex" xmlns:w16cid="http://schemas.microsoft.com/office/word/2016/wordml/cid" xmlns:w16="http://schemas.microsoft.com/office/word/2018/wordml" xmlns:w16se="http://schemas.microsoft.com/office/word/2015/wordml/symex" mc:Ignorable="w14 w15 w16se w16cid w16 w16cex">
   <w:docDefaults>
     <w:rPrDefault>
       <w:rPr>
@@ -11961,7 +12234,7 @@
       </w:pPr>
     </w:pPrDefault>
   </w:docDefaults>
-  <w:latentStyles w:defLockedState="0" w:defUIPriority="99" w:defSemiHidden="0" w:defUnhideWhenUsed="0" w:defQFormat="0" w:count="371">
+  <w:latentStyles w:defLockedState="0" w:defUIPriority="99" w:defSemiHidden="0" w:defUnhideWhenUsed="0" w:defQFormat="0" w:count="376">
     <w:lsdException w:name="Normal" w:uiPriority="0" w:qFormat="1"/>
     <w:lsdException w:name="heading 1" w:uiPriority="0" w:qFormat="1"/>
     <w:lsdException w:name="heading 2" w:semiHidden="1" w:uiPriority="0" w:unhideWhenUsed="1" w:qFormat="1"/>
@@ -12067,7 +12340,6 @@
     <w:lsdException w:name="HTML Sample" w:semiHidden="1" w:unhideWhenUsed="1"/>
     <w:lsdException w:name="HTML Typewriter" w:semiHidden="1" w:unhideWhenUsed="1"/>
     <w:lsdException w:name="HTML Variable" w:semiHidden="1" w:unhideWhenUsed="1"/>
-    <w:lsdException w:name="Normal Table" w:semiHidden="1" w:unhideWhenUsed="1"/>
     <w:lsdException w:name="annotation subject" w:semiHidden="1" w:unhideWhenUsed="1"/>
     <w:lsdException w:name="No List" w:semiHidden="1" w:unhideWhenUsed="1"/>
     <w:lsdException w:name="Outline List 1" w:semiHidden="1" w:unhideWhenUsed="1"/>
@@ -12110,11 +12382,8 @@
     <w:lsdException w:name="Table Contemporary" w:semiHidden="1" w:unhideWhenUsed="1"/>
     <w:lsdException w:name="Table Elegant" w:semiHidden="1" w:unhideWhenUsed="1"/>
     <w:lsdException w:name="Table Professional" w:semiHidden="1" w:unhideWhenUsed="1"/>
-    <w:lsdException w:name="Table Subtle 1" w:semiHidden="1" w:unhideWhenUsed="1"/>
     <w:lsdException w:name="Table Subtle 2" w:semiHidden="1" w:unhideWhenUsed="1"/>
     <w:lsdException w:name="Table Web 1" w:semiHidden="1" w:unhideWhenUsed="1"/>
-    <w:lsdException w:name="Table Web 2" w:semiHidden="1" w:unhideWhenUsed="1"/>
-    <w:lsdException w:name="Table Web 3" w:semiHidden="1" w:unhideWhenUsed="1"/>
     <w:lsdException w:name="Balloon Text" w:semiHidden="1" w:unhideWhenUsed="1"/>
     <w:lsdException w:name="Table Grid" w:uiPriority="39"/>
     <w:lsdException w:name="Table Theme" w:semiHidden="1" w:unhideWhenUsed="1"/>
@@ -12333,6 +12602,11 @@
     <w:lsdException w:name="List Table 5 Dark Accent 6" w:uiPriority="50"/>
     <w:lsdException w:name="List Table 6 Colorful Accent 6" w:uiPriority="51"/>
     <w:lsdException w:name="List Table 7 Colorful Accent 6" w:uiPriority="52"/>
+    <w:lsdException w:name="Mention" w:semiHidden="1" w:unhideWhenUsed="1"/>
+    <w:lsdException w:name="Smart Hyperlink" w:semiHidden="1" w:unhideWhenUsed="1"/>
+    <w:lsdException w:name="Hashtag" w:semiHidden="1" w:unhideWhenUsed="1"/>
+    <w:lsdException w:name="Unresolved Mention" w:semiHidden="1" w:unhideWhenUsed="1"/>
+    <w:lsdException w:name="Smart Link" w:semiHidden="1" w:unhideWhenUsed="1"/>
   </w:latentStyles>
   <w:style w:type="paragraph" w:default="1" w:styleId="Normal">
     <w:name w:val="Normal"/>

</xml_diff>